<commit_message>
modificaciones en en las herramientas y tecnologias a utilizar
aun termino
</commit_message>
<xml_diff>
--- a/Sistema de control y distribuón  de recursos materiales .docx
+++ b/Sistema de control y distribuón  de recursos materiales .docx
@@ -3542,21 +3542,7 @@
                 <w:rStyle w:val="Hipervnculo"/>
                 <w:noProof/>
               </w:rPr>
-              <w:t>CAPÍTULO 2   Características</w:t>
-            </w:r>
-            <w:r>
-              <w:rPr>
-                <w:rStyle w:val="Hipervnculo"/>
-                <w:noProof/>
-              </w:rPr>
-              <w:t xml:space="preserve"> </w:t>
-            </w:r>
-            <w:r>
-              <w:rPr>
-                <w:rStyle w:val="Hipervnculo"/>
-                <w:noProof/>
-              </w:rPr>
-              <w:t>del sistema y propuesta solución</w:t>
+              <w:t>CAPÍTULO 2   Características del sistema y propuesta solución</w:t>
             </w:r>
             <w:r>
               <w:rPr>
@@ -3931,6 +3917,7 @@
           <w:id w:val="-284658115"/>
           <w:citation/>
         </w:sdtPr>
+        <w:sdtEndPr/>
         <w:sdtContent>
           <w:r>
             <w:fldChar w:fldCharType="begin"/>
@@ -3971,6 +3958,7 @@
           <w:id w:val="1886899779"/>
           <w:citation/>
         </w:sdtPr>
+        <w:sdtEndPr/>
         <w:sdtContent>
           <w:r>
             <w:fldChar w:fldCharType="begin"/>
@@ -4002,6 +3990,7 @@
           <w:id w:val="1686176001"/>
           <w:citation/>
         </w:sdtPr>
+        <w:sdtEndPr/>
         <w:sdtContent>
           <w:r>
             <w:fldChar w:fldCharType="begin"/>
@@ -4031,6 +4020,7 @@
           <w:id w:val="-1899199951"/>
           <w:citation/>
         </w:sdtPr>
+        <w:sdtEndPr/>
         <w:sdtContent>
           <w:r>
             <w:fldChar w:fldCharType="begin"/>
@@ -4089,7 +4079,34 @@
         <w:t xml:space="preserve"> es una Suite orientada a la web que permite la planificación, seguimiento y control de productos en forma de proyectos</w:t>
       </w:r>
       <w:r>
-        <w:t xml:space="preserve">, entre otros. Sin embargo, actualmente en la universidad aún existen procesos que no se realizan con la calidad requerida como es el control y distribución de los módulos docentes y la entrega y devolución de libros al almacén. Ya que a pesar de ser un mismo proceso, todas las facultades realizan un control interno propio garantizando que estos recursos lleguen a su destino final, a pesar de esto, estos procesos suelen ser lentos, pues la información esta almacenada en hojas, lo que puede conllevar a posibles errores humanos debido a la legibilidad de la letra o no tomar correctamente los datos, además demanda gran cantidad de tiempo a la persona encargada de gestionar esta información, pues debe generar manualmente reportes mensuales, los cuales deben ser entregados a tiempo porque en ocasiones otros procesos de la facultad dependen de esta información. Específicamente la facultad 4 quiere desarrollar un software que sea capaz de automatizar estos procesos maximizando el valor y los beneficios derivados del uso de la información que brindaría este software y minimizando el costo de adquisición de la misma, asegurando un suministro continuo de información y logrando una mayor transparencia y optimización en los procesos anteriormente mencionados.    </w:t>
+        <w:t>, entre otros. Sin embargo, actualmente en la universidad aún existen procesos que no se realizan con la calidad requerida como es el control y distribución de los módulos docentes y la entrega y devolución de libros al almacén</w:t>
+      </w:r>
+      <w:r>
+        <w:t>.</w:t>
+      </w:r>
+      <w:r>
+        <w:t xml:space="preserve"> </w:t>
+      </w:r>
+      <w:r>
+        <w:t>T</w:t>
+      </w:r>
+      <w:r>
+        <w:t xml:space="preserve">odas las facultades realizan un control interno propio garantizando que estos recursos lleguen a su destino final, a pesar de esto, estos procesos suelen ser lentos, pues </w:t>
+      </w:r>
+      <w:r>
+        <w:t>existe una gran cantidad de i</w:t>
+      </w:r>
+      <w:r>
+        <w:t>nformación</w:t>
+      </w:r>
+      <w:r>
+        <w:t xml:space="preserve"> la cual</w:t>
+      </w:r>
+      <w:r>
+        <w:t xml:space="preserve"> </w:t>
+      </w:r>
+      <w:r>
+        <w:t xml:space="preserve">esta almacenada en hojas, lo que puede conllevar a posibles errores humanos debido a la legibilidad de la letra o no tomar correctamente los datos, además demanda gran cantidad de tiempo a la persona encargada de gestionar esta información, pues debe generar manualmente reportes mensuales, los cuales deben ser entregados a tiempo porque en ocasiones otros procesos de la facultad dependen de esta información. Específicamente la facultad 4 quiere desarrollar un software que sea capaz de automatizar estos procesos maximizando el valor y los beneficios derivados del uso de la información que brindaría este software y minimizando el costo de adquisición de la misma, asegurando un suministro continuo de información y logrando una mayor transparencia y optimización en los procesos anteriormente mencionados.    </w:t>
       </w:r>
     </w:p>
     <w:p>
@@ -4827,6 +4844,7 @@
           <w:id w:val="-1932496960"/>
           <w:citation/>
         </w:sdtPr>
+        <w:sdtEndPr/>
         <w:sdtContent>
           <w:r>
             <w:fldChar w:fldCharType="begin"/>
@@ -4886,6 +4904,7 @@
           <w:id w:val="1034161399"/>
           <w:citation/>
         </w:sdtPr>
+        <w:sdtEndPr/>
         <w:sdtContent>
           <w:r>
             <w:fldChar w:fldCharType="begin"/>
@@ -4990,6 +5009,7 @@
           <w:id w:val="-115134793"/>
           <w:citation/>
         </w:sdtPr>
+        <w:sdtEndPr/>
         <w:sdtContent>
           <w:r>
             <w:fldChar w:fldCharType="begin"/>
@@ -5089,6 +5109,7 @@
           <w:id w:val="1252477627"/>
           <w:citation/>
         </w:sdtPr>
+        <w:sdtEndPr/>
         <w:sdtContent>
           <w:r>
             <w:fldChar w:fldCharType="begin"/>
@@ -5223,6 +5244,7 @@
           <w:id w:val="945429094"/>
           <w:citation/>
         </w:sdtPr>
+        <w:sdtEndPr/>
         <w:sdtContent>
           <w:r>
             <w:rPr>
@@ -5274,6 +5296,7 @@
           <w:id w:val="-638651606"/>
           <w:citation/>
         </w:sdtPr>
+        <w:sdtEndPr/>
         <w:sdtContent>
           <w:r>
             <w:fldChar w:fldCharType="begin"/>
@@ -5357,6 +5380,30 @@
     </w:p>
     <w:p>
       <w:pPr>
+        <w:pStyle w:val="Ttulo3"/>
+        <w:ind w:firstLine="405"/>
+        <w:rPr>
+          <w:rFonts w:eastAsia="Times New Roman"/>
+          <w:lang w:val="es-ES"/>
+        </w:rPr>
+      </w:pPr>
+      <w:r>
+        <w:rPr>
+          <w:rFonts w:eastAsia="Times New Roman"/>
+          <w:lang w:val="es-ES"/>
+        </w:rPr>
+        <w:t xml:space="preserve">1.4.1 </w:t>
+      </w:r>
+      <w:r>
+        <w:rPr>
+          <w:rFonts w:eastAsia="Times New Roman"/>
+          <w:lang w:val="es-ES"/>
+        </w:rPr>
+        <w:t xml:space="preserve">Control de versiones </w:t>
+      </w:r>
+    </w:p>
+    <w:p>
+      <w:pPr>
         <w:pStyle w:val="LO-Normal"/>
         <w:spacing w:before="120" w:after="120" w:line="360" w:lineRule="auto"/>
         <w:jc w:val="both"/>
@@ -5368,20 +5415,25 @@
           <w:lang w:val="es-ES"/>
         </w:rPr>
       </w:pPr>
-      <w:r>
-        <w:rPr>
-          <w:rFonts w:ascii="Arial" w:eastAsia="Times New Roman" w:hAnsi="Arial" w:cs="Times New Roman"/>
+    </w:p>
+    <w:p>
+      <w:r>
+        <w:t xml:space="preserve"> </w:t>
+      </w:r>
+      <w:r>
+        <w:rPr>
+          <w:rFonts w:eastAsia="Times New Roman" w:cs="Times New Roman"/>
           <w:b/>
-          <w:sz w:val="24"/>
           <w:szCs w:val="20"/>
           <w:lang w:val="es-ES"/>
         </w:rPr>
-        <w:t xml:space="preserve">Git (control de versiones) </w:t>
-      </w:r>
-    </w:p>
-    <w:p>
-      <w:r>
-        <w:t xml:space="preserve"> Es un proyecto de código abierto maduro y con un mantenimiento activo que desarrolló originalmente Linus Torvalds.</w:t>
+        <w:t>Git</w:t>
+      </w:r>
+      <w:r>
+        <w:t xml:space="preserve"> e</w:t>
+      </w:r>
+      <w:r>
+        <w:t>s un proyecto de código abierto maduro y con un mantenimiento activo que desarrolló originalmente Linus Torvalds.</w:t>
       </w:r>
       <w:r>
         <w:t xml:space="preserve"> </w:t>
@@ -5409,6 +5461,7 @@
           <w:id w:val="-1637866564"/>
           <w:citation/>
         </w:sdtPr>
+        <w:sdtEndPr/>
         <w:sdtContent>
           <w:r>
             <w:fldChar w:fldCharType="begin"/>
@@ -5438,28 +5491,38 @@
       </w:sdt>
     </w:p>
     <w:p>
-      <w:pPr>
-        <w:pStyle w:val="LO-Normal"/>
-        <w:spacing w:before="120" w:after="120" w:line="360" w:lineRule="auto"/>
-        <w:jc w:val="both"/>
-        <w:rPr>
-          <w:rFonts w:ascii="Arial" w:eastAsia="Times New Roman" w:hAnsi="Arial" w:cs="Times New Roman"/>
+      <w:r>
+        <w:t xml:space="preserve">Además, </w:t>
+      </w:r>
+      <w:r>
+        <w:t>es una herramienta muy útil y práctica porque garantiza llevar un control sobre las alteraciones que exist</w:t>
+      </w:r>
+      <w:r>
+        <w:t>e</w:t>
+      </w:r>
+      <w:r>
+        <w:t>n en el código</w:t>
+      </w:r>
+      <w:r>
+        <w:t>, creando una nueva versión del proyecto</w:t>
+      </w:r>
+      <w:r>
+        <w:t>, la cual se guarda en repositorio local</w:t>
+      </w:r>
+      <w:r>
+        <w:t xml:space="preserve"> garantizando que no haya riesgo de perder la información, y en caso de un error poder regresar en el tiempo a una versión anterior donde el proyecto funcionaba correctamente. </w:t>
+      </w:r>
+      <w:r>
+        <w:t xml:space="preserve"> </w:t>
+      </w:r>
+    </w:p>
+    <w:p>
+      <w:pPr>
+        <w:rPr>
           <w:b/>
-          <w:sz w:val="24"/>
-          <w:szCs w:val="20"/>
-          <w:lang w:val="es-ES"/>
-        </w:rPr>
-      </w:pPr>
-      <w:r>
-        <w:rPr>
-          <w:rFonts w:ascii="Arial" w:eastAsia="Times New Roman" w:hAnsi="Arial" w:cs="Times New Roman"/>
-          <w:b/>
-          <w:sz w:val="24"/>
-          <w:szCs w:val="20"/>
-          <w:lang w:val="es-ES"/>
-        </w:rPr>
-        <w:t>GitHub</w:t>
-      </w:r>
+          <w:bCs/>
+        </w:rPr>
+      </w:pPr>
     </w:p>
     <w:p>
       <w:pPr>
@@ -5469,22 +5532,73 @@
         </w:rPr>
       </w:pPr>
       <w:r>
-        <w:t xml:space="preserve">Es una plataforma que puede mantener repositorios de código en </w:t>
+        <w:rPr>
+          <w:b/>
+          <w:bCs/>
+        </w:rPr>
+        <w:t>GitHub</w:t>
+      </w:r>
+      <w:r>
+        <w:t xml:space="preserve"> e</w:t>
+      </w:r>
+      <w:r>
+        <w:t xml:space="preserve">s una plataforma </w:t>
+      </w:r>
+      <w:r>
+        <w:t>gratuita</w:t>
+      </w:r>
+      <w:r>
+        <w:t>,</w:t>
+      </w:r>
+      <w:r>
+        <w:t xml:space="preserve"> </w:t>
+      </w:r>
+      <w:r>
+        <w:t>aunque también cuenta con planes de pagos que habilitan más recursos y atienden mejor a las necesidades</w:t>
+      </w:r>
+      <w:r>
+        <w:t xml:space="preserve">, la cual </w:t>
+      </w:r>
+      <w:r>
+        <w:t xml:space="preserve">puede mantener repositorios de código en </w:t>
       </w:r>
       <w:hyperlink r:id="rId21" w:history="1">
         <w:r>
           <w:rPr>
             <w:rStyle w:val="Hipervnculo"/>
             <w:color w:val="000000"/>
+            <w:u w:val="none"/>
           </w:rPr>
           <w:t>almacenamiento basado en la nube</w:t>
         </w:r>
       </w:hyperlink>
       <w:r>
-        <w:t xml:space="preserve"> para que varios desarrolladores puedan trabajar en un solo proyecto y ver las ediciones de cada uno en tiempo real</w:t>
-      </w:r>
-      <w:r>
-        <w:t>. Además, también incluye funciones de organización y gestión de proyectos. Puede asignar tareas a individuos o grupos, establecer permisos y roles para los colaboradores y usar la moderación de comentarios para mantener a todos en la tarea.</w:t>
+        <w:t xml:space="preserve"> para que varios desarrolladores </w:t>
+      </w:r>
+      <w:r>
+        <w:rPr>
+          <w:rFonts w:eastAsia="Times New Roman" w:cs="Times New Roman"/>
+          <w:bCs/>
+          <w:szCs w:val="20"/>
+          <w:lang w:val="es-ES"/>
+        </w:rPr>
+        <w:t xml:space="preserve">de cualquier parte del mundo pueden trabajar paralelo a </w:t>
+      </w:r>
+      <w:r>
+        <w:rPr>
+          <w:rFonts w:eastAsia="Times New Roman" w:cs="Times New Roman"/>
+          <w:bCs/>
+          <w:szCs w:val="20"/>
+          <w:lang w:val="es-ES"/>
+        </w:rPr>
+        <w:lastRenderedPageBreak/>
+        <w:t>ellos</w:t>
+      </w:r>
+      <w:r>
+        <w:t xml:space="preserve"> y ver las ediciones de cada uno en tiempo real</w:t>
+      </w:r>
+      <w:r>
+        <w:t>. Además, incluye funciones de organización y gestión de proyectos. Puede asignar tareas a individuos o grupos, establecer permisos y roles para los colaboradores y usar la moderación de comentarios para mantener a todos en la tarea.</w:t>
       </w:r>
       <w:r>
         <w:rPr>
@@ -5502,6 +5616,7 @@
           <w:id w:val="1161973587"/>
           <w:citation/>
         </w:sdtPr>
+        <w:sdtEndPr/>
         <w:sdtContent>
           <w:r>
             <w:rPr>
@@ -5541,50 +5656,970 @@
           </w:r>
         </w:sdtContent>
       </w:sdt>
-    </w:p>
-    <w:p>
-      <w:pPr>
-        <w:pStyle w:val="LO-Normal"/>
-        <w:spacing w:before="120" w:after="120" w:line="360" w:lineRule="auto"/>
-        <w:jc w:val="both"/>
-        <w:rPr>
-          <w:rFonts w:ascii="Arial" w:eastAsia="Times New Roman" w:hAnsi="Arial" w:cs="Times New Roman"/>
-          <w:b/>
-          <w:sz w:val="24"/>
-          <w:szCs w:val="20"/>
-          <w:lang w:val="es-ES"/>
-        </w:rPr>
-      </w:pPr>
-      <w:r>
-        <w:rPr>
-          <w:rFonts w:ascii="Arial" w:eastAsia="Times New Roman" w:hAnsi="Arial" w:cs="Times New Roman"/>
-          <w:b/>
-          <w:sz w:val="24"/>
-          <w:szCs w:val="20"/>
-          <w:lang w:val="es-ES"/>
-        </w:rPr>
-        <w:t>PostgreSQL.</w:t>
-      </w:r>
-    </w:p>
-    <w:p>
-      <w:r>
-        <w:t xml:space="preserve">Es un sistema de código abierto de administración de bases de datos del tipo relacional, aunque también es posible ejecutar consultas que sean no relaciones. </w:t>
-      </w:r>
-      <w:r>
-        <w:lastRenderedPageBreak/>
-        <w:t>En este sistema, las consultas relacionales se basan en SQL, mientras que las no relacionales hacen uso de JSON.</w:t>
+      <w:r>
+        <w:rPr>
+          <w:rFonts w:ascii="Times New Roman" w:hAnsi="Times New Roman"/>
+          <w:szCs w:val="24"/>
+        </w:rPr>
+        <w:t xml:space="preserve"> </w:t>
+      </w:r>
+    </w:p>
+    <w:p>
+      <w:r>
+        <w:t xml:space="preserve">En </w:t>
+      </w:r>
+      <w:r>
+        <w:t>resumen,</w:t>
+      </w:r>
+      <w:r>
+        <w:t xml:space="preserve"> GitHub</w:t>
+      </w:r>
+      <w:r>
+        <w:t xml:space="preserve"> </w:t>
+      </w:r>
+      <w:r>
+        <w:t xml:space="preserve">es </w:t>
+      </w:r>
+      <w:r>
+        <w:t>el local que centralizará los repositorios de Git, hospedando los mismo</w:t>
+      </w:r>
+      <w:r>
+        <w:t>s</w:t>
+      </w:r>
+      <w:r>
+        <w:t xml:space="preserve"> en la nube y permitiendo que otras personas puedan realizar esas mismas operaciones </w:t>
+      </w:r>
+      <w:r>
+        <w:t xml:space="preserve">que Git </w:t>
+      </w:r>
+      <w:r>
+        <w:t>en este repositorio</w:t>
+      </w:r>
+      <w:r>
+        <w:t>,</w:t>
+      </w:r>
+      <w:r>
+        <w:t xml:space="preserve"> </w:t>
+      </w:r>
+      <w:r>
+        <w:t>crea</w:t>
+      </w:r>
+      <w:r>
+        <w:t>ndo</w:t>
+      </w:r>
+      <w:r>
+        <w:t xml:space="preserve"> nuevas versiones para que el dueño del repositorio evalúe si incluirlas o no en su proyecto.</w:t>
+      </w:r>
+      <w:r>
+        <w:t xml:space="preserve"> </w:t>
+      </w:r>
+      <w:r>
+        <w:t xml:space="preserve">También garantiza que en caso de una perdida total del proyecto que se encontraba en el repositorio local, por un posible error funcional de la computadora donde se encontraba o simplemente un posible error humano, este proyecto pueda ser recuperado de manera inmediata con solo acceder a la plataforma y clonar </w:t>
+      </w:r>
+      <w:r>
+        <w:t xml:space="preserve">o descargar </w:t>
+      </w:r>
+      <w:r>
+        <w:t xml:space="preserve">el repositorio remoto hacia </w:t>
+      </w:r>
+      <w:r>
+        <w:t xml:space="preserve">un </w:t>
+      </w:r>
+      <w:r>
+        <w:t xml:space="preserve">repositorio local. </w:t>
+      </w:r>
+    </w:p>
+    <w:p>
+      <w:pPr>
+        <w:pStyle w:val="Ttulo3"/>
+        <w:ind w:firstLine="708"/>
+      </w:pPr>
+      <w:r>
+        <w:t xml:space="preserve">1.4.2 </w:t>
+      </w:r>
+      <w:r>
+        <w:t>Lenguaje de Programación</w:t>
+      </w:r>
+    </w:p>
+    <w:p>
+      <w:pPr>
+        <w:rPr>
+          <w:lang w:val="es-ES_tradnl"/>
+        </w:rPr>
+      </w:pPr>
+      <w:r>
+        <w:rPr>
+          <w:lang w:val="es-ES_tradnl"/>
+        </w:rPr>
+        <w:t xml:space="preserve">Un lenguaje de programación es un conjunto de símbolos y reglas sintácticas y semánticas que definen su estructura y el significado de sus elementos y expresiones, y es utilizado para controlar el comportamiento físico y lógico </w:t>
+      </w:r>
+      <w:r>
+        <w:rPr>
+          <w:lang w:val="es-ES_tradnl"/>
+        </w:rPr>
+        <w:t>d</w:t>
+      </w:r>
+      <w:r>
+        <w:rPr>
+          <w:lang w:val="es-ES_tradnl"/>
+        </w:rPr>
+        <w:t>e una m</w:t>
+      </w:r>
+      <w:r>
+        <w:t>á</w:t>
+      </w:r>
+      <w:r>
+        <w:rPr>
+          <w:lang w:val="es-ES_tradnl"/>
+        </w:rPr>
+        <w:t xml:space="preserve">quina.  </w:t>
+      </w:r>
+    </w:p>
+    <w:p>
+      <w:pPr>
+        <w:rPr>
+          <w:lang w:val="es-ES_tradnl"/>
+        </w:rPr>
+      </w:pPr>
+      <w:r>
+        <w:rPr>
+          <w:lang w:val="es-ES_tradnl"/>
+        </w:rPr>
+        <w:t xml:space="preserve">Existen </w:t>
+      </w:r>
+      <w:r>
+        <w:t xml:space="preserve">diferentes tipos de lenguajes de programación </w:t>
+      </w:r>
+      <w:r>
+        <w:t>como son: los lenguajes de bajo nivel (</w:t>
+      </w:r>
+      <w:r>
+        <w:t xml:space="preserve">maquina y </w:t>
+      </w:r>
+      <w:r>
+        <w:t xml:space="preserve">ensamblador) y los lenguajes de alto nivel (C++, C#, Java, Python), </w:t>
+      </w:r>
+      <w:r>
+        <w:t>los cuales se están diseñados dependiendo del bien informático que se pretenda elaborar y de las funciones que se quieran establecer</w:t>
+      </w:r>
+      <w:r>
+        <w:rPr>
+          <w:lang w:val="es-ES_tradnl"/>
+        </w:rPr>
+        <w:t>.</w:t>
       </w:r>
       <w:sdt>
         <w:sdtPr>
-          <w:id w:val="-1263374922"/>
+          <w:rPr>
+            <w:lang w:val="es-ES_tradnl"/>
+          </w:rPr>
+          <w:id w:val="-872915995"/>
           <w:citation/>
         </w:sdtPr>
         <w:sdtContent>
           <w:r>
+            <w:rPr>
+              <w:lang w:val="es-ES_tradnl"/>
+            </w:rPr>
             <w:fldChar w:fldCharType="begin"/>
           </w:r>
           <w:r>
-            <w:instrText xml:space="preserve">CITATION San19 \l 23562 </w:instrText>
+            <w:instrText xml:space="preserve">CITATION Bdr21 \l 23562 </w:instrText>
+          </w:r>
+          <w:r>
+            <w:rPr>
+              <w:lang w:val="es-ES_tradnl"/>
+            </w:rPr>
+            <w:fldChar w:fldCharType="separate"/>
+          </w:r>
+          <w:r>
+            <w:rPr>
+              <w:noProof/>
+            </w:rPr>
+            <w:t xml:space="preserve"> (Informática, 2021)</w:t>
+          </w:r>
+          <w:r>
+            <w:rPr>
+              <w:lang w:val="es-ES_tradnl"/>
+            </w:rPr>
+            <w:fldChar w:fldCharType="end"/>
+          </w:r>
+        </w:sdtContent>
+      </w:sdt>
+    </w:p>
+    <w:p>
+      <w:pPr>
+        <w:rPr>
+          <w:rFonts w:ascii="Times New Roman" w:hAnsi="Times New Roman"/>
+          <w:szCs w:val="24"/>
+        </w:rPr>
+      </w:pPr>
+      <w:r>
+        <w:rPr>
+          <w:lang w:val="es-ES_tradnl"/>
+        </w:rPr>
+        <w:t>De entre todos los lenguajes de programación y todos los métodos para crear aplicaciones, programas de software, páginas webs y demás elementos digitales, destaca Java como uno de los más sencillos de utilizar y de los más fáciles de dominar</w:t>
+      </w:r>
+      <w:r>
+        <w:rPr>
+          <w:lang w:val="es-ES_tradnl"/>
+        </w:rPr>
+        <w:t xml:space="preserve"> es por ello que s</w:t>
+      </w:r>
+      <w:proofErr w:type="spellStart"/>
+      <w:r>
+        <w:rPr>
+          <w:bCs/>
+        </w:rPr>
+        <w:t>e</w:t>
+      </w:r>
+      <w:proofErr w:type="spellEnd"/>
+      <w:r>
+        <w:rPr>
+          <w:bCs/>
+        </w:rPr>
+        <w:t xml:space="preserve"> decide usar el lenguaje de programación</w:t>
+      </w:r>
+      <w:r>
+        <w:rPr>
+          <w:bCs/>
+        </w:rPr>
+        <w:t xml:space="preserve"> </w:t>
+      </w:r>
+      <w:r>
+        <w:rPr>
+          <w:b/>
+        </w:rPr>
+        <w:t>Java</w:t>
+      </w:r>
+      <w:r>
+        <w:t xml:space="preserve"> </w:t>
+      </w:r>
+      <w:r>
+        <w:t xml:space="preserve">el cual </w:t>
+      </w:r>
+      <w:r>
+        <w:t>es un lenguaje orientado a objetos, independiente de la plataforma hardware donde se desarrolla</w:t>
+      </w:r>
+      <w:r>
+        <w:t xml:space="preserve">, </w:t>
+      </w:r>
+      <w:r>
+        <w:t>y que utiliza una sintaxis similar a la de C++, pero reducida.</w:t>
+      </w:r>
+      <w:r>
+        <w:t xml:space="preserve"> </w:t>
+      </w:r>
+      <w:r>
+        <w:t>S</w:t>
+      </w:r>
+      <w:r>
+        <w:t xml:space="preserve">e encuentra en el puesto número </w:t>
+      </w:r>
+      <w:r>
+        <w:t>2</w:t>
+      </w:r>
+      <w:r>
+        <w:t xml:space="preserve"> de</w:t>
+      </w:r>
+      <w:r>
+        <w:t xml:space="preserve"> los lenguajes de programación más utilizados en año 2021</w:t>
+      </w:r>
+      <w:r>
+        <w:t xml:space="preserve"> y en el número 3 principios del reciente año</w:t>
+      </w:r>
+      <w:r>
+        <w:t>.</w:t>
+      </w:r>
+      <w:r>
+        <w:t xml:space="preserve"> Es un lenguaje con una curva de aprendizaje baja (se puede decir que es fácil de </w:t>
+      </w:r>
+      <w:r>
+        <w:lastRenderedPageBreak/>
+        <w:t>aprender) y que dispone de una gran funcionalidad de base (incrementada por la gran cantidad de código de terceros existente). Java, como lenguaje de programación, ofrece un código robusto, que ofrece un manejo automático de la memoria, lo que reduce el número de errores.</w:t>
+      </w:r>
+      <w:r>
+        <w:rPr>
+          <w:rFonts w:ascii="Times New Roman" w:hAnsi="Times New Roman"/>
+          <w:szCs w:val="24"/>
+        </w:rPr>
+        <w:t xml:space="preserve"> </w:t>
+      </w:r>
+      <w:sdt>
+        <w:sdtPr>
+          <w:rPr>
+            <w:rFonts w:ascii="Times New Roman" w:hAnsi="Times New Roman"/>
+            <w:szCs w:val="24"/>
+          </w:rPr>
+          <w:id w:val="-1635326337"/>
+          <w:citation/>
+        </w:sdtPr>
+        <w:sdtContent>
+          <w:r>
+            <w:rPr>
+              <w:rFonts w:ascii="Times New Roman" w:hAnsi="Times New Roman"/>
+              <w:szCs w:val="24"/>
+            </w:rPr>
+            <w:fldChar w:fldCharType="begin"/>
+          </w:r>
+          <w:r>
+            <w:rPr>
+              <w:rFonts w:ascii="Times New Roman" w:hAnsi="Times New Roman"/>
+              <w:szCs w:val="24"/>
+            </w:rPr>
+            <w:instrText xml:space="preserve"> CITATION SEA19 \l 23562 </w:instrText>
+          </w:r>
+          <w:r>
+            <w:rPr>
+              <w:rFonts w:ascii="Times New Roman" w:hAnsi="Times New Roman"/>
+              <w:szCs w:val="24"/>
+            </w:rPr>
+            <w:fldChar w:fldCharType="separate"/>
+          </w:r>
+          <w:r>
+            <w:rPr>
+              <w:rFonts w:ascii="Times New Roman" w:hAnsi="Times New Roman"/>
+              <w:noProof/>
+              <w:szCs w:val="24"/>
+            </w:rPr>
+            <w:t>(SEAS, 2019)</w:t>
+          </w:r>
+          <w:r>
+            <w:rPr>
+              <w:rFonts w:ascii="Times New Roman" w:hAnsi="Times New Roman"/>
+              <w:szCs w:val="24"/>
+            </w:rPr>
+            <w:fldChar w:fldCharType="end"/>
+          </w:r>
+        </w:sdtContent>
+      </w:sdt>
+    </w:p>
+    <w:p>
+      <w:r>
+        <w:t xml:space="preserve">Una vez seleccionado el lenguaje de programación es necesario pensar en que </w:t>
+      </w:r>
+      <w:r>
+        <w:t>framework</w:t>
+      </w:r>
+      <w:r>
+        <w:t xml:space="preserve"> </w:t>
+      </w:r>
+      <w:r>
+        <w:t>se pueden utilizar para el desarrollo de la aplicación web</w:t>
+      </w:r>
+      <w:r>
+        <w:t xml:space="preserve"> para hacer que la programación con Java sea una tarea más fácil.</w:t>
+      </w:r>
+      <w:r>
+        <w:t xml:space="preserve"> </w:t>
+      </w:r>
+      <w:r>
+        <w:rPr>
+          <w:rStyle w:val="jlqj4b"/>
+          <w:lang w:val="es-ES"/>
+        </w:rPr>
+        <w:t xml:space="preserve">La forma en que uno elegiría un solo marco sobre el resto es puramente una cuestión de preferencia. En su mayor parte, eso podría basarse en la cantidad de </w:t>
+      </w:r>
+      <w:r>
+        <w:rPr>
+          <w:rStyle w:val="jlqj4b"/>
+          <w:lang w:val="es-ES"/>
+        </w:rPr>
+        <w:t>opciones</w:t>
+      </w:r>
+      <w:r>
+        <w:rPr>
+          <w:rStyle w:val="jlqj4b"/>
+          <w:lang w:val="es-ES"/>
+        </w:rPr>
+        <w:t xml:space="preserve"> que proporciona el </w:t>
+      </w:r>
+      <w:r>
+        <w:t>framework</w:t>
+      </w:r>
+      <w:r>
+        <w:rPr>
+          <w:rStyle w:val="jlqj4b"/>
+          <w:lang w:val="es-ES"/>
+        </w:rPr>
+        <w:t xml:space="preserve"> cuando comienza nuevos proyectos. El aspecto visual también entra en juego. ¿Qué tan bonita puedes hacer la interfaz de usuario usando el </w:t>
+      </w:r>
+      <w:r>
+        <w:t>framework</w:t>
+      </w:r>
+      <w:r>
+        <w:rPr>
+          <w:rStyle w:val="jlqj4b"/>
+          <w:lang w:val="es-ES"/>
+        </w:rPr>
+        <w:t xml:space="preserve">? Dependiendo de cuál elija, las herramientas dentro del </w:t>
+      </w:r>
+      <w:r>
+        <w:t>framework</w:t>
+      </w:r>
+      <w:r>
+        <w:rPr>
+          <w:rStyle w:val="jlqj4b"/>
+          <w:lang w:val="es-ES"/>
+        </w:rPr>
+        <w:t xml:space="preserve"> pueden hacer que sea fácil o casi imposible crear interfaces que les encantarán a los usuarios finales.</w:t>
+      </w:r>
+      <w:r>
+        <w:t xml:space="preserve">  </w:t>
+      </w:r>
+    </w:p>
+    <w:p>
+      <w:pPr>
+        <w:pStyle w:val="Ttulo3"/>
+        <w:ind w:firstLine="708"/>
+      </w:pPr>
+      <w:r>
+        <w:t xml:space="preserve">1.4.3 </w:t>
+      </w:r>
+      <w:r>
+        <w:t xml:space="preserve">Frameworks </w:t>
+      </w:r>
+    </w:p>
+    <w:p>
+      <w:pPr>
+        <w:rPr>
+          <w:b/>
+          <w:bCs/>
+        </w:rPr>
+      </w:pPr>
+      <w:r>
+        <w:t xml:space="preserve">Una vez estudiado las características de algunos frameworks para el desarrollo de aplicaciones web, se decide que el más acorde para la implementación </w:t>
+      </w:r>
+      <w:r>
+        <w:t xml:space="preserve">de </w:t>
+      </w:r>
+      <w:r>
+        <w:t xml:space="preserve">la aplicación del lado del cliente (interfaz de usuario) </w:t>
+      </w:r>
+      <w:r>
+        <w:t xml:space="preserve">es </w:t>
+      </w:r>
+      <w:r>
+        <w:rPr>
+          <w:b/>
+          <w:bCs/>
+        </w:rPr>
+        <w:t>Vaadin</w:t>
+      </w:r>
+      <w:r>
+        <w:t xml:space="preserve"> </w:t>
+      </w:r>
+      <w:r>
+        <w:t xml:space="preserve">porque este framework Java nos permite crear aplicaciones web que son fáciles de utilizar, que son rápidas de modular y sencillas de adaptar según las </w:t>
+      </w:r>
+      <w:r>
+        <w:t>necesidades.</w:t>
+      </w:r>
+      <w:r>
+        <w:rPr>
+          <w:b/>
+          <w:bCs/>
+        </w:rPr>
+        <w:t xml:space="preserve"> </w:t>
+      </w:r>
+      <w:r>
+        <w:rPr>
+          <w:b/>
+          <w:bCs/>
+        </w:rPr>
+        <w:t xml:space="preserve"> </w:t>
+      </w:r>
+    </w:p>
+    <w:p>
+      <w:r>
+        <w:t xml:space="preserve">El </w:t>
+      </w:r>
+      <w:r>
+        <w:rPr>
+          <w:b/>
+          <w:bCs/>
+        </w:rPr>
+        <w:t>framework Vaadin</w:t>
+      </w:r>
+      <w:r>
+        <w:t xml:space="preserve"> es un marco de desarrollo web Java que está diseñado para hacer fácil la creación y el mantenimiento de interfaces web de usuario de alta calidad ya que </w:t>
+      </w:r>
+      <w:r>
+        <w:rPr>
+          <w:rStyle w:val="Textoennegrita"/>
+          <w:b w:val="0"/>
+          <w:bCs w:val="0"/>
+        </w:rPr>
+        <w:t>reduce los tiempos de desarrollo y el número de errores</w:t>
+      </w:r>
+      <w:r>
+        <w:t xml:space="preserve"> en aplicaciones web</w:t>
+      </w:r>
+      <w:r>
+        <w:t>.</w:t>
+      </w:r>
+      <w:r>
+        <w:t xml:space="preserve"> </w:t>
+      </w:r>
+      <w:r>
+        <w:t>E</w:t>
+      </w:r>
+      <w:r>
+        <w:t xml:space="preserve">s una tecnología de </w:t>
+      </w:r>
+      <w:r>
+        <w:rPr>
+          <w:bCs/>
+        </w:rPr>
+        <w:t>código abierto ya madura y con</w:t>
+      </w:r>
+      <w:r>
+        <w:rPr>
+          <w:bCs/>
+        </w:rPr>
+        <w:t>trastada</w:t>
+      </w:r>
+      <w:r>
+        <w:t>. Muchas empresas ya lo utilizan en el desarrollo de sus aplicaciones web por las ventajas que proporciona tanto en costes de programación como en la experiencia de uso. Logra una interfaz de usuario de escritorio tradicional, con buena usabilidad.</w:t>
+      </w:r>
+      <w:r>
+        <w:t xml:space="preserve"> </w:t>
+      </w:r>
+      <w:sdt>
+        <w:sdtPr>
+          <w:id w:val="-1395111259"/>
+          <w:citation/>
+        </w:sdtPr>
+        <w:sdtContent>
+          <w:r>
+            <w:fldChar w:fldCharType="begin"/>
+          </w:r>
+          <w:r>
+            <w:instrText xml:space="preserve"> CITATION Sof22 \l 23562 </w:instrText>
+          </w:r>
+          <w:r>
+            <w:fldChar w:fldCharType="separate"/>
+          </w:r>
+          <w:r>
+            <w:rPr>
+              <w:noProof/>
+            </w:rPr>
+            <w:t>(Soft, 2022)</w:t>
+          </w:r>
+          <w:r>
+            <w:fldChar w:fldCharType="end"/>
+          </w:r>
+        </w:sdtContent>
+      </w:sdt>
+    </w:p>
+    <w:p>
+      <w:r>
+        <w:t xml:space="preserve">Al distribuirse bajo licencia Apache 2, software libre y </w:t>
+      </w:r>
+      <w:r>
+        <w:rPr>
+          <w:rStyle w:val="Textoennegrita"/>
+          <w:b w:val="0"/>
+          <w:bCs w:val="0"/>
+        </w:rPr>
+        <w:t>código abierto</w:t>
+      </w:r>
+      <w:r>
+        <w:t xml:space="preserve">, nos permite utilizar esta plataforma sin ninguna restricción y al </w:t>
+      </w:r>
+      <w:r>
+        <w:rPr>
+          <w:rStyle w:val="Textoennegrita"/>
+          <w:b w:val="0"/>
+          <w:bCs w:val="0"/>
+        </w:rPr>
+        <w:t>proporcionar de forma automática la compatibilidad entre navegadores</w:t>
+      </w:r>
+      <w:r>
+        <w:t xml:space="preserve">, el código se escribe una </w:t>
+      </w:r>
+      <w:r>
+        <w:t>sola</w:t>
+      </w:r>
+      <w:r>
+        <w:t xml:space="preserve"> </w:t>
+      </w:r>
+      <w:r>
+        <w:lastRenderedPageBreak/>
+        <w:t>vez, p</w:t>
+      </w:r>
+      <w:r>
+        <w:t>ermit</w:t>
+      </w:r>
+      <w:r>
+        <w:t>iendo integrar tu producto en aplicaciones para IOS, Android y Windows sin necesidad de instalar ningún plugin.</w:t>
+      </w:r>
+      <w:r>
+        <w:t xml:space="preserve"> </w:t>
+      </w:r>
+      <w:sdt>
+        <w:sdtPr>
+          <w:id w:val="367186312"/>
+          <w:citation/>
+        </w:sdtPr>
+        <w:sdtContent>
+          <w:r>
+            <w:fldChar w:fldCharType="begin"/>
+          </w:r>
+          <w:r>
+            <w:instrText xml:space="preserve"> CITATION Sof22 \l 23562 </w:instrText>
+          </w:r>
+          <w:r>
+            <w:fldChar w:fldCharType="separate"/>
+          </w:r>
+          <w:r>
+            <w:rPr>
+              <w:noProof/>
+            </w:rPr>
+            <w:t>(Soft, 2022)</w:t>
+          </w:r>
+          <w:r>
+            <w:fldChar w:fldCharType="end"/>
+          </w:r>
+        </w:sdtContent>
+      </w:sdt>
+    </w:p>
+    <w:p>
+      <w:pPr>
+        <w:rPr>
+          <w:rStyle w:val="nfasis"/>
+          <w:i w:val="0"/>
+          <w:iCs w:val="0"/>
+        </w:rPr>
+      </w:pPr>
+      <w:r>
+        <w:rPr>
+          <w:rStyle w:val="nfasis"/>
+          <w:i w:val="0"/>
+          <w:iCs w:val="0"/>
+        </w:rPr>
+        <w:t>Además, soporta la comunicación entre el cliente y el servidor y gestiona las sesiones del navegador con lo que el programador se abstrae de esa parte y se centra en lo fundamental, la lógica. Esto lo hace todo más sencillo.</w:t>
+      </w:r>
+      <w:r>
+        <w:rPr>
+          <w:rStyle w:val="nfasis"/>
+          <w:i w:val="0"/>
+          <w:iCs w:val="0"/>
+        </w:rPr>
+        <w:t xml:space="preserve"> </w:t>
+      </w:r>
+      <w:r>
+        <w:rPr>
+          <w:rStyle w:val="nfasis"/>
+          <w:i w:val="0"/>
+          <w:iCs w:val="0"/>
+        </w:rPr>
+        <w:t>C</w:t>
+      </w:r>
+      <w:r>
+        <w:rPr>
+          <w:rStyle w:val="nfasis"/>
+          <w:i w:val="0"/>
+          <w:iCs w:val="0"/>
+        </w:rPr>
+        <w:t xml:space="preserve">uenta con un </w:t>
+      </w:r>
+      <w:r>
+        <w:rPr>
+          <w:rStyle w:val="Textoennegrita"/>
+          <w:b w:val="0"/>
+          <w:bCs w:val="0"/>
+          <w:i/>
+          <w:iCs/>
+        </w:rPr>
+        <w:t>modelo basado en componentes</w:t>
+      </w:r>
+      <w:r>
+        <w:rPr>
+          <w:rStyle w:val="nfasis"/>
+          <w:i w:val="0"/>
+          <w:iCs w:val="0"/>
+        </w:rPr>
+        <w:t xml:space="preserve"> por el que se pueden seguir añadiendo de manera rápida más características o funciones al producto.</w:t>
+      </w:r>
+      <w:sdt>
+        <w:sdtPr>
+          <w:rPr>
+            <w:rStyle w:val="nfasis"/>
+            <w:i w:val="0"/>
+            <w:iCs w:val="0"/>
+          </w:rPr>
+          <w:id w:val="-956722394"/>
+          <w:citation/>
+        </w:sdtPr>
+        <w:sdtContent>
+          <w:r>
+            <w:rPr>
+              <w:rStyle w:val="nfasis"/>
+              <w:i w:val="0"/>
+              <w:iCs w:val="0"/>
+            </w:rPr>
+            <w:fldChar w:fldCharType="begin"/>
+          </w:r>
+          <w:r>
+            <w:rPr>
+              <w:rStyle w:val="nfasis"/>
+              <w:i w:val="0"/>
+              <w:iCs w:val="0"/>
+            </w:rPr>
+            <w:instrText xml:space="preserve"> CITATION Sof22 \l 23562 </w:instrText>
+          </w:r>
+          <w:r>
+            <w:rPr>
+              <w:rStyle w:val="nfasis"/>
+              <w:i w:val="0"/>
+              <w:iCs w:val="0"/>
+            </w:rPr>
+            <w:fldChar w:fldCharType="separate"/>
+          </w:r>
+          <w:r>
+            <w:rPr>
+              <w:rStyle w:val="nfasis"/>
+              <w:i w:val="0"/>
+              <w:iCs w:val="0"/>
+              <w:noProof/>
+            </w:rPr>
+            <w:t xml:space="preserve"> </w:t>
+          </w:r>
+          <w:r>
+            <w:rPr>
+              <w:noProof/>
+            </w:rPr>
+            <w:t>(Soft, 2022)</w:t>
+          </w:r>
+          <w:r>
+            <w:rPr>
+              <w:rStyle w:val="nfasis"/>
+              <w:i w:val="0"/>
+              <w:iCs w:val="0"/>
+            </w:rPr>
+            <w:fldChar w:fldCharType="end"/>
+          </w:r>
+        </w:sdtContent>
+      </w:sdt>
+    </w:p>
+    <w:p>
+      <w:pPr>
+        <w:rPr>
+          <w:iCs/>
+        </w:rPr>
+      </w:pPr>
+      <w:r>
+        <w:rPr>
+          <w:rStyle w:val="nfasis"/>
+          <w:i w:val="0"/>
+          <w:iCs w:val="0"/>
+        </w:rPr>
+        <w:t xml:space="preserve">Otra ventaja es que </w:t>
+      </w:r>
+      <w:r>
+        <w:rPr>
+          <w:rStyle w:val="Textoennegrita"/>
+          <w:b w:val="0"/>
+          <w:bCs w:val="0"/>
+          <w:i/>
+          <w:iCs/>
+        </w:rPr>
+        <w:t>no hace falta saber de HTML o CSS</w:t>
+      </w:r>
+      <w:r>
+        <w:rPr>
+          <w:rStyle w:val="nfasis"/>
+          <w:i w:val="0"/>
+          <w:iCs w:val="0"/>
+        </w:rPr>
+        <w:t>, aunque se pueden crear estilos propios o modificar los ya existentes.</w:t>
+      </w:r>
+      <w:r>
+        <w:t> </w:t>
+      </w:r>
+      <w:r>
+        <w:rPr>
+          <w:iCs/>
+        </w:rPr>
+        <w:t>En la actualidad está </w:t>
+      </w:r>
+      <w:r>
+        <w:rPr>
+          <w:bCs/>
+          <w:iCs/>
+        </w:rPr>
+        <w:t>entre los 5 frameworks de Java más utilizados</w:t>
+      </w:r>
+      <w:r>
+        <w:rPr>
+          <w:iCs/>
+        </w:rPr>
+        <w:t> y su crecimiento en términos de uso está siendo exponencial a lo largo de los años</w:t>
+      </w:r>
+      <w:r>
+        <w:rPr>
+          <w:iCs/>
+        </w:rPr>
+        <w:t>.</w:t>
+      </w:r>
+      <w:sdt>
+        <w:sdtPr>
+          <w:rPr>
+            <w:iCs/>
+          </w:rPr>
+          <w:id w:val="-382875741"/>
+          <w:citation/>
+        </w:sdtPr>
+        <w:sdtContent>
+          <w:r>
+            <w:rPr>
+              <w:iCs/>
+            </w:rPr>
+            <w:fldChar w:fldCharType="begin"/>
+          </w:r>
+          <w:r>
+            <w:rPr>
+              <w:iCs/>
+            </w:rPr>
+            <w:instrText xml:space="preserve"> CITATION Sof22 \l 23562 </w:instrText>
+          </w:r>
+          <w:r>
+            <w:rPr>
+              <w:iCs/>
+            </w:rPr>
+            <w:fldChar w:fldCharType="separate"/>
+          </w:r>
+          <w:r>
+            <w:rPr>
+              <w:iCs/>
+              <w:noProof/>
+            </w:rPr>
+            <w:t xml:space="preserve"> </w:t>
+          </w:r>
+          <w:r>
+            <w:rPr>
+              <w:noProof/>
+            </w:rPr>
+            <w:t>(Soft, 2022)</w:t>
+          </w:r>
+          <w:r>
+            <w:rPr>
+              <w:iCs/>
+            </w:rPr>
+            <w:fldChar w:fldCharType="end"/>
+          </w:r>
+        </w:sdtContent>
+      </w:sdt>
+    </w:p>
+    <w:p>
+      <w:pPr>
+        <w:rPr>
+          <w:b/>
+          <w:bCs/>
+        </w:rPr>
+      </w:pPr>
+      <w:r>
+        <w:t>M</w:t>
+      </w:r>
+      <w:r>
+        <w:t>ientras que para la implantación del</w:t>
+      </w:r>
+      <w:r>
+        <w:t xml:space="preserve"> lado del servidor se usará </w:t>
+      </w:r>
+      <w:r>
+        <w:rPr>
+          <w:b/>
+          <w:bCs/>
+        </w:rPr>
+        <w:t>Spring Framework</w:t>
+      </w:r>
+      <w:r>
+        <w:t xml:space="preserve"> el cual también es un framework </w:t>
+      </w:r>
+      <w:r>
+        <w:t>de código abierto para la plataforma Java</w:t>
+      </w:r>
+      <w:r>
+        <w:t>, a su vez el más utilizado en la actualidad</w:t>
+      </w:r>
+      <w:r>
+        <w:t>.</w:t>
+      </w:r>
+      <w:r>
+        <w:t xml:space="preserve"> </w:t>
+      </w:r>
+      <w:r>
+        <w:t>S</w:t>
+      </w:r>
+      <w:r>
+        <w:t>e basa en la arquitectura</w:t>
+      </w:r>
+      <w:r>
+        <w:t xml:space="preserve"> </w:t>
+      </w:r>
+      <w:r>
+        <w:t>MVC</w:t>
+      </w:r>
+      <w:r>
+        <w:t xml:space="preserve"> </w:t>
+      </w:r>
+      <w:r>
+        <w:t xml:space="preserve">(Modelo-Vista-Controlador), </w:t>
+      </w:r>
+      <w:r>
+        <w:t>además tiene buenas características de seguridad que puede llamar como funciones ya escritas. Esto hace que procesos como la autenticación, la verificación y la validación sean mucho más fáciles de incluir (adecuadamente) en cualquier proyecto</w:t>
+      </w:r>
+      <w:r>
+        <w:t xml:space="preserve">. </w:t>
+      </w:r>
+      <w:r>
+        <w:t>Además, n</w:t>
+      </w:r>
+      <w:r>
+        <w:t>os permit</w:t>
+      </w:r>
+      <w:r>
+        <w:t>e crear aplicaciones auto conten</w:t>
+      </w:r>
+      <w:r>
+        <w:t>idas, con esto nos podemos olvidar de la arquitectura y enfocarnos únicamente en desarrollo, delegando a Spring</w:t>
+      </w:r>
+      <w:r>
+        <w:t xml:space="preserve"> </w:t>
+      </w:r>
+      <w:proofErr w:type="spellStart"/>
+      <w:r>
+        <w:t>Boot</w:t>
+      </w:r>
+      <w:proofErr w:type="spellEnd"/>
+      <w:r>
+        <w:t xml:space="preserve"> labore</w:t>
+      </w:r>
+      <w:r>
+        <w:t>s como configuración de dependen</w:t>
+      </w:r>
+      <w:r>
+        <w:t>cias, desplegar nuestro servicio o aplicación a un se</w:t>
+      </w:r>
+      <w:r>
+        <w:t>rvidor de aplicaciones y enfocar</w:t>
+      </w:r>
+      <w:r>
+        <w:t>nos únicamente en crear nuestro código.</w:t>
+      </w:r>
+      <w:sdt>
+        <w:sdtPr>
+          <w:id w:val="-863977793"/>
+          <w:citation/>
+        </w:sdtPr>
+        <w:sdtContent>
+          <w:r>
+            <w:fldChar w:fldCharType="begin"/>
+          </w:r>
+          <w:r>
+            <w:instrText xml:space="preserve"> CITATION Mur18 \l 23562 </w:instrText>
           </w:r>
           <w:r>
             <w:fldChar w:fldCharType="separate"/>
@@ -5599,13 +6634,23 @@
             <w:rPr>
               <w:noProof/>
             </w:rPr>
-            <w:t>(Borges, 2019)</w:t>
+            <w:t>(Muradas, 2018)</w:t>
           </w:r>
           <w:r>
             <w:fldChar w:fldCharType="end"/>
           </w:r>
         </w:sdtContent>
       </w:sdt>
+    </w:p>
+    <w:p>
+      <w:pPr>
+        <w:rPr>
+          <w:b/>
+          <w:bCs/>
+        </w:rPr>
+      </w:pPr>
+      <w:bookmarkStart w:id="40" w:name="_GoBack"/>
+      <w:bookmarkEnd w:id="40"/>
     </w:p>
     <w:p>
       <w:pPr>
@@ -5767,6 +6812,10 @@
         </w:sdtContent>
       </w:sdt>
     </w:p>
+    <w:p/>
+    <w:p/>
+    <w:p/>
+    <w:p/>
     <w:p>
       <w:pPr>
         <w:pStyle w:val="LO-Normal"/>
@@ -5788,283 +6837,25 @@
           <w:szCs w:val="20"/>
           <w:lang w:val="es-ES"/>
         </w:rPr>
-        <w:t>Vaadin (Front</w:t>
-      </w:r>
-      <w:r>
-        <w:rPr>
-          <w:rFonts w:ascii="Arial" w:eastAsia="Times New Roman" w:hAnsi="Arial" w:cs="Times New Roman"/>
-          <w:b/>
-          <w:sz w:val="24"/>
-          <w:szCs w:val="20"/>
-          <w:lang w:val="es-ES"/>
-        </w:rPr>
-        <w:t>-</w:t>
-      </w:r>
-      <w:proofErr w:type="spellStart"/>
-      <w:r>
-        <w:rPr>
-          <w:rFonts w:ascii="Arial" w:eastAsia="Times New Roman" w:hAnsi="Arial" w:cs="Times New Roman"/>
-          <w:b/>
-          <w:sz w:val="24"/>
-          <w:szCs w:val="20"/>
-          <w:lang w:val="es-ES"/>
-        </w:rPr>
-        <w:t>End</w:t>
-      </w:r>
-      <w:proofErr w:type="spellEnd"/>
-      <w:r>
-        <w:rPr>
-          <w:rFonts w:ascii="Arial" w:eastAsia="Times New Roman" w:hAnsi="Arial" w:cs="Times New Roman"/>
-          <w:b/>
-          <w:sz w:val="24"/>
-          <w:szCs w:val="20"/>
-          <w:lang w:val="es-ES"/>
-        </w:rPr>
-        <w:t>)</w:t>
-      </w:r>
-    </w:p>
-    <w:p>
-      <w:pPr>
-        <w:rPr>
-          <w:b/>
-        </w:rPr>
-      </w:pPr>
-      <w:r>
-        <w:t xml:space="preserve">Vaadin es una tecnología de </w:t>
-      </w:r>
-      <w:r>
-        <w:rPr>
-          <w:bCs/>
-        </w:rPr>
-        <w:t>código abierto ya madura y con</w:t>
-      </w:r>
-      <w:r>
-        <w:rPr>
-          <w:bCs/>
-        </w:rPr>
-        <w:t>trastada</w:t>
-      </w:r>
-      <w:r>
-        <w:t>. Muchas empresas ya lo utilizan en el desarrollo de sus aplicaciones web por las ventajas que proporciona tanto en costes de programación como en la experiencia de uso. Logra una interfaz de usuario de escritorio tradicional, con buena usabilidad. </w:t>
-      </w:r>
-      <w:r>
-        <w:rPr>
-          <w:iCs/>
-        </w:rPr>
-        <w:t>En la actualidad está </w:t>
-      </w:r>
-      <w:r>
-        <w:rPr>
-          <w:bCs/>
-          <w:iCs/>
-        </w:rPr>
-        <w:t xml:space="preserve">entre los 5 </w:t>
-      </w:r>
-      <w:proofErr w:type="spellStart"/>
-      <w:r>
-        <w:rPr>
-          <w:bCs/>
-          <w:iCs/>
-        </w:rPr>
-        <w:t>frameworks</w:t>
-      </w:r>
-      <w:proofErr w:type="spellEnd"/>
-      <w:r>
-        <w:rPr>
-          <w:bCs/>
-          <w:iCs/>
-        </w:rPr>
-        <w:t xml:space="preserve"> de Java más utilizados</w:t>
-      </w:r>
-      <w:r>
-        <w:rPr>
-          <w:iCs/>
-        </w:rPr>
-        <w:t> y su crecimiento en términos de uso está siendo exponencial a lo largo de los años</w:t>
-      </w:r>
-      <w:r>
-        <w:rPr>
-          <w:iCs/>
-        </w:rPr>
-        <w:t>.</w:t>
+        <w:t>PostgreSQL.</w:t>
+      </w:r>
+    </w:p>
+    <w:p>
+      <w:r>
+        <w:t>Es un sistema de código abierto de administración de bases de datos del tipo relacional, aunque también es posible ejecutar consultas que sean no relaciones. En este sistema, las consultas relacionales se basan en SQL, mientras que las no relacionales hacen uso de JSON.</w:t>
       </w:r>
       <w:sdt>
         <w:sdtPr>
-          <w:rPr>
-            <w:iCs/>
-          </w:rPr>
-          <w:id w:val="167069440"/>
+          <w:id w:val="-1263374922"/>
           <w:citation/>
         </w:sdtPr>
+        <w:sdtEndPr/>
         <w:sdtContent>
           <w:r>
-            <w:rPr>
-              <w:iCs/>
-            </w:rPr>
             <w:fldChar w:fldCharType="begin"/>
           </w:r>
           <w:r>
-            <w:rPr>
-              <w:iCs/>
-            </w:rPr>
-            <w:instrText xml:space="preserve"> CITATION Sof22 \l 23562 </w:instrText>
-          </w:r>
-          <w:r>
-            <w:rPr>
-              <w:iCs/>
-            </w:rPr>
-            <w:fldChar w:fldCharType="separate"/>
-          </w:r>
-          <w:r>
-            <w:rPr>
-              <w:iCs/>
-              <w:noProof/>
-            </w:rPr>
-            <w:t xml:space="preserve"> </w:t>
-          </w:r>
-          <w:r>
-            <w:rPr>
-              <w:noProof/>
-            </w:rPr>
-            <w:t>(Soft, 2022)</w:t>
-          </w:r>
-          <w:r>
-            <w:rPr>
-              <w:iCs/>
-            </w:rPr>
-            <w:fldChar w:fldCharType="end"/>
-          </w:r>
-        </w:sdtContent>
-      </w:sdt>
-    </w:p>
-    <w:p>
-      <w:pPr>
-        <w:pStyle w:val="LO-Normal"/>
-        <w:spacing w:before="120" w:after="120" w:line="360" w:lineRule="auto"/>
-        <w:jc w:val="both"/>
-        <w:rPr>
-          <w:rFonts w:ascii="Arial" w:eastAsia="Times New Roman" w:hAnsi="Arial" w:cs="Times New Roman"/>
-          <w:b/>
-          <w:sz w:val="24"/>
-          <w:szCs w:val="20"/>
-          <w:lang w:val="es-ES"/>
-        </w:rPr>
-      </w:pPr>
-      <w:r>
-        <w:rPr>
-          <w:rFonts w:ascii="Arial" w:eastAsia="Times New Roman" w:hAnsi="Arial" w:cs="Times New Roman"/>
-          <w:b/>
-          <w:sz w:val="24"/>
-          <w:szCs w:val="20"/>
-          <w:lang w:val="es-ES"/>
-        </w:rPr>
-        <w:t>Spring</w:t>
-      </w:r>
-      <w:r>
-        <w:rPr>
-          <w:rFonts w:ascii="Arial" w:eastAsia="Times New Roman" w:hAnsi="Arial" w:cs="Times New Roman"/>
-          <w:b/>
-          <w:sz w:val="24"/>
-          <w:szCs w:val="20"/>
-          <w:lang w:val="es-ES"/>
-        </w:rPr>
-        <w:t xml:space="preserve"> Framework</w:t>
-      </w:r>
-      <w:r>
-        <w:rPr>
-          <w:rFonts w:ascii="Arial" w:eastAsia="Times New Roman" w:hAnsi="Arial" w:cs="Times New Roman"/>
-          <w:b/>
-          <w:sz w:val="24"/>
-          <w:szCs w:val="20"/>
-          <w:lang w:val="es-ES"/>
-        </w:rPr>
-        <w:t xml:space="preserve"> (</w:t>
-      </w:r>
-      <w:r>
-        <w:rPr>
-          <w:rFonts w:ascii="Arial" w:eastAsia="Times New Roman" w:hAnsi="Arial" w:cs="Times New Roman"/>
-          <w:b/>
-          <w:sz w:val="24"/>
-          <w:szCs w:val="20"/>
-          <w:lang w:val="es-ES"/>
-        </w:rPr>
-        <w:t>Back-</w:t>
-      </w:r>
-      <w:proofErr w:type="spellStart"/>
-      <w:r>
-        <w:rPr>
-          <w:rFonts w:ascii="Arial" w:eastAsia="Times New Roman" w:hAnsi="Arial" w:cs="Times New Roman"/>
-          <w:b/>
-          <w:sz w:val="24"/>
-          <w:szCs w:val="20"/>
-          <w:lang w:val="es-ES"/>
-        </w:rPr>
-        <w:t>End</w:t>
-      </w:r>
-      <w:proofErr w:type="spellEnd"/>
-      <w:r>
-        <w:rPr>
-          <w:rFonts w:ascii="Arial" w:eastAsia="Times New Roman" w:hAnsi="Arial" w:cs="Times New Roman"/>
-          <w:b/>
-          <w:sz w:val="24"/>
-          <w:szCs w:val="20"/>
-          <w:lang w:val="es-ES"/>
-        </w:rPr>
-        <w:t>)</w:t>
-      </w:r>
-    </w:p>
-    <w:p>
-      <w:r>
-        <w:t xml:space="preserve">Spring es un </w:t>
-      </w:r>
-      <w:proofErr w:type="spellStart"/>
-      <w:r>
-        <w:t>framework</w:t>
-      </w:r>
-      <w:proofErr w:type="spellEnd"/>
-      <w:r>
-        <w:t xml:space="preserve"> para el desarrollo de aplicaciones y contenedor de inversión de control, de código abierto para la plataforma Java. N</w:t>
-      </w:r>
-      <w:r>
-        <w:t>os permit</w:t>
-      </w:r>
-      <w:r>
-        <w:t>e crear aplicaciones auto conten</w:t>
-      </w:r>
-      <w:r>
-        <w:t xml:space="preserve">idas, con esto nos podemos olvidar de la arquitectura y enfocarnos únicamente en desarrollo, delegando a Spring </w:t>
-      </w:r>
-      <w:proofErr w:type="spellStart"/>
-      <w:r>
-        <w:t>Boot</w:t>
-      </w:r>
-      <w:proofErr w:type="spellEnd"/>
-      <w:r>
-        <w:t xml:space="preserve"> labore</w:t>
-      </w:r>
-      <w:r>
-        <w:t>s como configuración de dependen</w:t>
-      </w:r>
-      <w:r>
-        <w:t>cias, desplegar nuestro servicio o aplicación a un se</w:t>
-      </w:r>
-      <w:r>
-        <w:t>rvidor de aplicaciones y enfocar</w:t>
-      </w:r>
-      <w:r>
-        <w:t>nos únicamente en crear nuestro código.</w:t>
-      </w:r>
-      <w:sdt>
-        <w:sdtPr>
-          <w:id w:val="-863977793"/>
-          <w:citation/>
-        </w:sdtPr>
-        <w:sdtContent>
-          <w:r>
-            <w:fldChar w:fldCharType="begin"/>
-          </w:r>
-          <w:r>
-            <w:instrText xml:space="preserve"> CITATION Mur18 \l 23562 </w:instrText>
+            <w:instrText xml:space="preserve">CITATION San19 \l 23562 </w:instrText>
           </w:r>
           <w:r>
             <w:fldChar w:fldCharType="separate"/>
@@ -6079,7 +6870,7 @@
             <w:rPr>
               <w:noProof/>
             </w:rPr>
-            <w:t>(Muradas, 2018)</w:t>
+            <w:t>(Borges, 2019)</w:t>
           </w:r>
           <w:r>
             <w:fldChar w:fldCharType="end"/>
@@ -6089,116 +6880,22 @@
     </w:p>
     <w:p>
       <w:pPr>
-        <w:pStyle w:val="LO-Normal"/>
-        <w:spacing w:before="120" w:after="120" w:line="360" w:lineRule="auto"/>
-        <w:jc w:val="both"/>
-        <w:rPr>
-          <w:rFonts w:ascii="Arial" w:eastAsia="Times New Roman" w:hAnsi="Arial" w:cs="Times New Roman"/>
-          <w:b/>
-          <w:sz w:val="24"/>
-          <w:szCs w:val="20"/>
-          <w:lang w:val="es-ES"/>
-        </w:rPr>
-      </w:pPr>
-      <w:r>
-        <w:rPr>
-          <w:rFonts w:ascii="Arial" w:eastAsia="Times New Roman" w:hAnsi="Arial" w:cs="Times New Roman"/>
-          <w:b/>
-          <w:sz w:val="24"/>
-          <w:szCs w:val="20"/>
-          <w:lang w:val="es-ES"/>
-        </w:rPr>
-        <w:t>Lenguajes</w:t>
-      </w:r>
-      <w:r>
-        <w:rPr>
-          <w:rFonts w:ascii="Arial" w:eastAsia="Times New Roman" w:hAnsi="Arial" w:cs="Times New Roman"/>
-          <w:b/>
-          <w:sz w:val="24"/>
-          <w:szCs w:val="20"/>
-          <w:lang w:val="es-ES"/>
-        </w:rPr>
-        <w:t>:</w:t>
-      </w:r>
-    </w:p>
-    <w:p>
-      <w:r>
-        <w:rPr>
-          <w:b/>
-        </w:rPr>
-        <w:t>Java</w:t>
-      </w:r>
-      <w:r>
-        <w:t xml:space="preserve"> es un lenguaje orientado a objetos, independiente de la plataforma hardware donde se desarrolla, y que utiliza una sintaxis similar a la de C++, pero reducida. Es un lenguaje con una curva de aprendizaje baja (se puede decir que es fácil de aprender) y que dispone de una gran funcionalidad de base (incrementada por la gran cantidad de código de terceros existente). Java, como lenguaje de programación, ofrece un código robusto, que ofrece un manejo automático de la memoria, lo que reduce el número de errores.</w:t>
-      </w:r>
-      <w:r>
+        <w:rPr>
+          <w:bCs/>
+        </w:rPr>
+      </w:pPr>
+    </w:p>
+    <w:p>
+      <w:pPr>
         <w:rPr>
           <w:rFonts w:ascii="Times New Roman" w:hAnsi="Times New Roman"/>
           <w:szCs w:val="24"/>
         </w:rPr>
-        <w:t xml:space="preserve"> </w:t>
-      </w:r>
-      <w:sdt>
-        <w:sdtPr>
-          <w:rPr>
-            <w:rFonts w:ascii="Times New Roman" w:hAnsi="Times New Roman"/>
-            <w:szCs w:val="24"/>
-          </w:rPr>
-          <w:id w:val="-1635326337"/>
-          <w:citation/>
-        </w:sdtPr>
-        <w:sdtContent>
-          <w:r>
-            <w:rPr>
-              <w:rFonts w:ascii="Times New Roman" w:hAnsi="Times New Roman"/>
-              <w:szCs w:val="24"/>
-            </w:rPr>
-            <w:fldChar w:fldCharType="begin"/>
-          </w:r>
-          <w:r>
-            <w:rPr>
-              <w:rFonts w:ascii="Times New Roman" w:hAnsi="Times New Roman"/>
-              <w:szCs w:val="24"/>
-            </w:rPr>
-            <w:instrText xml:space="preserve"> CITATION SEA19 \l 23562 </w:instrText>
-          </w:r>
-          <w:r>
-            <w:rPr>
-              <w:rFonts w:ascii="Times New Roman" w:hAnsi="Times New Roman"/>
-              <w:szCs w:val="24"/>
-            </w:rPr>
-            <w:fldChar w:fldCharType="separate"/>
-          </w:r>
-          <w:r>
-            <w:rPr>
-              <w:rFonts w:ascii="Times New Roman" w:hAnsi="Times New Roman"/>
-              <w:noProof/>
-              <w:szCs w:val="24"/>
-            </w:rPr>
-            <w:t>(SEAS, 2019)</w:t>
-          </w:r>
-          <w:r>
-            <w:rPr>
-              <w:rFonts w:ascii="Times New Roman" w:hAnsi="Times New Roman"/>
-              <w:szCs w:val="24"/>
-            </w:rPr>
-            <w:fldChar w:fldCharType="end"/>
-          </w:r>
-        </w:sdtContent>
-      </w:sdt>
-    </w:p>
-    <w:p>
-      <w:pPr>
-        <w:rPr>
-          <w:rFonts w:ascii="Times New Roman" w:hAnsi="Times New Roman"/>
-          <w:szCs w:val="24"/>
-        </w:rPr>
       </w:pPr>
       <w:r>
         <w:rPr>
           <w:b/>
         </w:rPr>
-        <w:lastRenderedPageBreak/>
         <w:t>SQL</w:t>
       </w:r>
       <w:r>
@@ -6226,6 +6923,7 @@
           <w:id w:val="1638299728"/>
           <w:citation/>
         </w:sdtPr>
+        <w:sdtEndPr/>
         <w:sdtContent>
           <w:r>
             <w:rPr>
@@ -6340,6 +7038,7 @@
           <w:id w:val="708078860"/>
           <w:citation/>
         </w:sdtPr>
+        <w:sdtEndPr/>
         <w:sdtContent>
           <w:r>
             <w:rPr>
@@ -6392,7 +7091,14 @@
         <w:rPr>
           <w:lang w:eastAsia="es-CU"/>
         </w:rPr>
-        <w:t xml:space="preserve">Una vez estudiadas y seleccionadas las herramientas y tecnologías a utilizar para la confección de la aplicación web, se hace necesario definir una metodología de desarrollo de software, debido a que la confección de un software de calidad depende de las actividades que conllevan a su construcción, permitiendo </w:t>
+        <w:t xml:space="preserve">Una vez estudiadas y seleccionadas las herramientas y tecnologías a utilizar para la confección de la aplicación web, se hace necesario definir una metodología de desarrollo de software, debido a que la confección de un </w:t>
+      </w:r>
+      <w:r>
+        <w:rPr>
+          <w:lang w:eastAsia="es-CU"/>
+        </w:rPr>
+        <w:lastRenderedPageBreak/>
+        <w:t xml:space="preserve">software de calidad depende de las actividades que conllevan a su construcción, permitiendo </w:t>
       </w:r>
       <w:r>
         <w:t>reducir el nivel de dificultad, organizar las tareas, agilizar el proceso y mejorar el resultado final de las aplicaciones a desarrollar.</w:t>
@@ -6410,16 +7116,16 @@
           <w:lang w:eastAsia="es-CU"/>
         </w:rPr>
       </w:pPr>
-      <w:bookmarkStart w:id="40" w:name="_Toc98539095"/>
-      <w:bookmarkStart w:id="41" w:name="_Toc98602240"/>
+      <w:bookmarkStart w:id="41" w:name="_Toc98539095"/>
+      <w:bookmarkStart w:id="42" w:name="_Toc98602240"/>
       <w:r>
         <w:rPr>
           <w:lang w:eastAsia="es-CU"/>
         </w:rPr>
         <w:t>Metodologías de Desarrollo</w:t>
       </w:r>
-      <w:bookmarkEnd w:id="40"/>
       <w:bookmarkEnd w:id="41"/>
+      <w:bookmarkEnd w:id="42"/>
     </w:p>
     <w:p>
       <w:r>
@@ -6443,17 +7149,14 @@
         </w:r>
       </w:hyperlink>
       <w:r>
-        <w:t xml:space="preserve">, entre otros, con el objetivo de trabajar en equipo de manera organizada. Estas metodologías han ido evolucionando a lo largo del tiempo, pasando de ser un mero trámite de </w:t>
-      </w:r>
-      <w:r>
-        <w:lastRenderedPageBreak/>
-        <w:t>organización a ser una base importantísima a la hora de desarrollar software de una manera productiva y eficaz.</w:t>
+        <w:t>, entre otros, con el objetivo de trabajar en equipo de manera organizada. Estas metodologías han ido evolucionando a lo largo del tiempo, pasando de ser un mero trámite de organización a ser una base importantísima a la hora de desarrollar software de una manera productiva y eficaz.</w:t>
       </w:r>
       <w:sdt>
         <w:sdtPr>
           <w:id w:val="1130741433"/>
           <w:citation/>
         </w:sdtPr>
+        <w:sdtEndPr/>
         <w:sdtContent>
           <w:r>
             <w:fldChar w:fldCharType="begin"/>
@@ -6767,6 +7470,7 @@
               <w:rPr>
                 <w:lang w:val="es-CU" w:eastAsia="es-CU"/>
               </w:rPr>
+              <w:lastRenderedPageBreak/>
               <w:t>Cierta resistencia a los cambios</w:t>
             </w:r>
           </w:p>
@@ -6846,14 +7550,7 @@
         <w:rPr>
           <w:lang w:eastAsia="es-CU"/>
         </w:rPr>
-        <w:t xml:space="preserve">Teniendo en cuenta todos los elementos de la comparación anterior se define como propuesta de solución enmarcarse en una metodología ágil. </w:t>
-      </w:r>
-      <w:r>
-        <w:rPr>
-          <w:lang w:eastAsia="es-CU"/>
-        </w:rPr>
-        <w:lastRenderedPageBreak/>
-        <w:t xml:space="preserve">Específicamente en la metodología AUP (Proceso Unificado Ágil) en su variación UCI. </w:t>
+        <w:t xml:space="preserve">Teniendo en cuenta todos los elementos de la comparación anterior se define como propuesta de solución enmarcarse en una metodología ágil. Específicamente en la metodología AUP (Proceso Unificado Ágil) en su variación UCI. </w:t>
       </w:r>
       <w:r>
         <w:rPr>
@@ -6875,6 +7572,7 @@
           <w:id w:val="-964423153"/>
           <w:citation/>
         </w:sdtPr>
+        <w:sdtEndPr/>
         <w:sdtContent>
           <w:r>
             <w:rPr>
@@ -7120,7 +7818,14 @@
               <w:rPr>
                 <w:lang w:val="es-CU" w:eastAsia="es-CU"/>
               </w:rPr>
-              <w:t>proyecto se llevan a cabo las actividades relacionadas con la planeación del proyecto. En esta fase se realiza un estudio inicial de la organización cliente que permite obtener información fundamental acerca del alcance del proyecto, realizar estimaciones de tiempo, esfuerzo y costo y decidir si se ejecuta o no el proyecto.</w:t>
+              <w:t xml:space="preserve">proyecto se llevan a cabo las actividades relacionadas con la planeación del proyecto. En esta fase se realiza un estudio inicial de la organización cliente que permite obtener información fundamental acerca del alcance del proyecto, realizar estimaciones de </w:t>
+            </w:r>
+            <w:r>
+              <w:rPr>
+                <w:lang w:val="es-CU" w:eastAsia="es-CU"/>
+              </w:rPr>
+              <w:lastRenderedPageBreak/>
+              <w:t>tiempo, esfuerzo y costo y decidir si se ejecuta o no el proyecto.</w:t>
             </w:r>
           </w:p>
         </w:tc>
@@ -7140,6 +7845,7 @@
               <w:rPr>
                 <w:lang w:val="es-CU" w:eastAsia="es-CU"/>
               </w:rPr>
+              <w:lastRenderedPageBreak/>
               <w:t>Elaboración</w:t>
             </w:r>
           </w:p>
@@ -7202,14 +7908,7 @@
               <w:rPr>
                 <w:lang w:val="es-CU" w:eastAsia="es-CU"/>
               </w:rPr>
-              <w:t xml:space="preserve">En esta fase se ejecutan las actividades requeridas para desarrollar el software, incluyendo el ajuste de los planes del proyecto considerando los requisitos y la </w:t>
-            </w:r>
-            <w:r>
-              <w:rPr>
-                <w:lang w:val="es-CU" w:eastAsia="es-CU"/>
-              </w:rPr>
-              <w:lastRenderedPageBreak/>
-              <w:t>arquitectura. Durante el desarrollo se modela el negocio, obtienen los requisitos, se elaboran la arquitectura y el diseño, se implementa y se libera el product</w:t>
+              <w:t>En esta fase se ejecutan las actividades requeridas para desarrollar el software, incluyendo el ajuste de los planes del proyecto considerando los requisitos y la arquitectura. Durante el desarrollo se modela el negocio, obtienen los requisitos, se elaboran la arquitectura y el diseño, se implementa y se libera el product</w:t>
             </w:r>
             <w:r>
               <w:rPr>
@@ -7295,7 +7994,7 @@
           <w:lang w:val="es-CU"/>
         </w:rPr>
       </w:pPr>
-      <w:bookmarkStart w:id="42" w:name="_Toc98602241"/>
+      <w:bookmarkStart w:id="43" w:name="_Toc98602241"/>
       <w:r>
         <w:t>CAP</w:t>
       </w:r>
@@ -7317,7 +8016,7 @@
         </w:rPr>
         <w:t>Características del sistema y propuesta solución</w:t>
       </w:r>
-      <w:bookmarkEnd w:id="42"/>
+      <w:bookmarkEnd w:id="43"/>
       <w:r>
         <w:rPr>
           <w:lang w:val="es-CU"/>
@@ -7389,10 +8088,7 @@
         <w:t xml:space="preserve">2.2 Modelado de negocio </w:t>
       </w:r>
     </w:p>
-    <w:p>
-      <w:bookmarkStart w:id="43" w:name="_GoBack"/>
-      <w:bookmarkEnd w:id="43"/>
-    </w:p>
+    <w:p/>
     <w:p/>
     <w:p/>
     <w:sectPr>
@@ -9879,6 +10575,26 @@
       <w:szCs w:val="26"/>
     </w:rPr>
   </w:style>
+  <w:style w:type="paragraph" w:styleId="Ttulo3">
+    <w:name w:val="heading 3"/>
+    <w:basedOn w:val="Normal"/>
+    <w:next w:val="Normal"/>
+    <w:link w:val="Ttulo3Car"/>
+    <w:uiPriority w:val="9"/>
+    <w:unhideWhenUsed/>
+    <w:qFormat/>
+    <w:rsid w:val="00B748AF"/>
+    <w:pPr>
+      <w:keepNext/>
+      <w:keepLines/>
+      <w:spacing w:before="40" w:after="0"/>
+      <w:outlineLvl w:val="2"/>
+    </w:pPr>
+    <w:rPr>
+      <w:rFonts w:eastAsiaTheme="majorEastAsia" w:cstheme="majorBidi"/>
+      <w:szCs w:val="24"/>
+    </w:rPr>
+  </w:style>
   <w:style w:type="character" w:default="1" w:styleId="Fuentedeprrafopredeter">
     <w:name w:val="Default Paragraph Font"/>
     <w:uiPriority w:val="1"/>
@@ -10162,6 +10878,45 @@
       <w:spacing w:after="100"/>
       <w:ind w:left="240"/>
     </w:pPr>
+  </w:style>
+  <w:style w:type="character" w:customStyle="1" w:styleId="Ttulo3Car">
+    <w:name w:val="Título 3 Car"/>
+    <w:basedOn w:val="Fuentedeprrafopredeter"/>
+    <w:link w:val="Ttulo3"/>
+    <w:uiPriority w:val="9"/>
+    <w:rsid w:val="00B748AF"/>
+    <w:rPr>
+      <w:rFonts w:ascii="Arial" w:eastAsiaTheme="majorEastAsia" w:hAnsi="Arial" w:cstheme="majorBidi"/>
+      <w:sz w:val="24"/>
+      <w:szCs w:val="24"/>
+    </w:rPr>
+  </w:style>
+  <w:style w:type="character" w:customStyle="1" w:styleId="jlqj4b">
+    <w:name w:val="jlqj4b"/>
+    <w:basedOn w:val="Fuentedeprrafopredeter"/>
+    <w:rsid w:val="000862B2"/>
+  </w:style>
+  <w:style w:type="character" w:styleId="Textoennegrita">
+    <w:name w:val="Strong"/>
+    <w:basedOn w:val="Fuentedeprrafopredeter"/>
+    <w:uiPriority w:val="22"/>
+    <w:qFormat/>
+    <w:rsid w:val="00021FF2"/>
+    <w:rPr>
+      <w:b/>
+      <w:bCs/>
+    </w:rPr>
+  </w:style>
+  <w:style w:type="character" w:styleId="nfasis">
+    <w:name w:val="Emphasis"/>
+    <w:basedOn w:val="Fuentedeprrafopredeter"/>
+    <w:uiPriority w:val="20"/>
+    <w:qFormat/>
+    <w:rsid w:val="00064B5D"/>
+    <w:rPr>
+      <w:i/>
+      <w:iCs/>
+    </w:rPr>
   </w:style>
 </w:styles>
 </file>
@@ -10736,7 +11491,7 @@
     <b:YearAccessed>2022</b:YearAccessed>
     <b:MonthAccessed>marzo</b:MonthAccessed>
     <b:DayAccessed>9</b:DayAccessed>
-    <b:RefOrder>13</b:RefOrder>
+    <b:RefOrder>17</b:RefOrder>
   </b:Source>
   <b:Source>
     <b:Tag>Vis22</b:Tag>
@@ -10750,7 +11505,7 @@
     <b:MonthAccessed>marzo</b:MonthAccessed>
     <b:DayAccessed>9</b:DayAccessed>
     <b:ShortTitle>Documentation for Visual Studio Code</b:ShortTitle>
-    <b:RefOrder>14</b:RefOrder>
+    <b:RefOrder>18</b:RefOrder>
   </b:Source>
   <b:Source>
     <b:Tag>Sof22</b:Tag>
@@ -10824,7 +11579,7 @@
     <b:MonthAccessed>marzo</b:MonthAccessed>
     <b:DayAccessed>9</b:DayAccessed>
     <b:ShortTitle>Conoce el lenguaje de programación Java</b:ShortTitle>
-    <b:RefOrder>17</b:RefOrder>
+    <b:RefOrder>14</b:RefOrder>
   </b:Source>
   <b:Source>
     <b:Tag>Mic22</b:Tag>
@@ -10838,7 +11593,7 @@
     <b:DayAccessed>9</b:DayAccessed>
     <b:ShortTitle>Access SQL: conceptos básicos, vocabulario y sintaxis</b:ShortTitle>
     <b:Year>2022</b:Year>
-    <b:RefOrder>18</b:RefOrder>
+    <b:RefOrder>19</b:RefOrder>
   </b:Source>
   <b:Source>
     <b:Tag>Ang20</b:Tag>
@@ -10865,7 +11620,7 @@
     <b:MonthAccessed>marzo</b:MonthAccessed>
     <b:DayAccessed>18</b:DayAccessed>
     <b:ShortTitle>¿Qué es Apache Tomcat?</b:ShortTitle>
-    <b:RefOrder>19</b:RefOrder>
+    <b:RefOrder>20</b:RefOrder>
   </b:Source>
   <b:Source>
     <b:Tag>Uni20</b:Tag>
@@ -10890,7 +11645,7 @@
     <b:InternetSiteTitle>Santander</b:InternetSiteTitle>
     <b:Month>diciembre </b:Month>
     <b:Day>12</b:Day>
-    <b:RefOrder>20</b:RefOrder>
+    <b:RefOrder>21</b:RefOrder>
   </b:Source>
   <b:Source>
     <b:Tag>Day19</b:Tag>
@@ -10913,13 +11668,39 @@
       </b:Author>
     </b:Author>
     <b:JournalName>Serie Científica de la Universidad de las Ciencias Informáticas</b:JournalName>
-    <b:RefOrder>21</b:RefOrder>
+    <b:RefOrder>22</b:RefOrder>
+  </b:Source>
+  <b:Source>
+    <b:Tag>Bdr21</b:Tag>
+    <b:SourceType>InternetSite</b:SourceType>
+    <b:Guid>{E3AF5B3E-9170-4869-B2A3-4F1BB992EC4B}</b:Guid>
+    <b:Title>Bdr Informática</b:Title>
+    <b:Year>2021</b:Year>
+    <b:InternetSiteTitle>Bdr Informática</b:InternetSiteTitle>
+    <b:Month>enero</b:Month>
+    <b:Day>2</b:Day>
+    <b:URL>https://bdrinformatica.com/que-es-un-lenguaje-de-programacion-y-para-que-sirve/</b:URL>
+    <b:YearAccessed>2022</b:YearAccessed>
+    <b:MonthAccessed>marzo</b:MonthAccessed>
+    <b:DayAccessed>21</b:DayAccessed>
+    <b:ShortTitle>¿Qué es un lenguaje de programación y para qué sirve?</b:ShortTitle>
+    <b:Author>
+      <b:Author>
+        <b:NameList>
+          <b:Person>
+            <b:Last>Informática</b:Last>
+            <b:First>Bdr</b:First>
+          </b:Person>
+        </b:NameList>
+      </b:Author>
+    </b:Author>
+    <b:RefOrder>13</b:RefOrder>
   </b:Source>
 </b:Sources>
 </file>
 
 <file path=customXml/itemProps1.xml><?xml version="1.0" encoding="utf-8"?>
-<ds:datastoreItem xmlns:ds="http://schemas.openxmlformats.org/officeDocument/2006/customXml" ds:itemID="{57A91960-C309-4F12-BA7D-8E27E1CD63A2}">
+<ds:datastoreItem xmlns:ds="http://schemas.openxmlformats.org/officeDocument/2006/customXml" ds:itemID="{A66A3BDD-8F26-4AE8-82B1-293AD196153A}">
   <ds:schemaRefs>
     <ds:schemaRef ds:uri="http://schemas.openxmlformats.org/officeDocument/2006/bibliography"/>
   </ds:schemaRefs>

</xml_diff>